<commit_message>
Reran makefile before submission to Science
</commit_message>
<xml_diff>
--- a/results/tabs/regression_results.docx
+++ b/results/tabs/regression_results.docx
@@ -43,7 +43,6 @@
           <w:p>
             <w:pPr>
               <w:pStyle w:val="Compact"/>
-              <w:jc w:val="left"/>
             </w:pPr>
             <w:r>
               <w:t xml:space="preserve">sample: Ascensión</w:t>
@@ -55,7 +54,6 @@
           <w:p>
             <w:pPr>
               <w:pStyle w:val="Compact"/>
-              <w:jc w:val="left"/>
             </w:pPr>
             <w:r>
               <w:t xml:space="preserve">sample: Galápagos</w:t>
@@ -67,7 +65,6 @@
           <w:p>
             <w:pPr>
               <w:pStyle w:val="Compact"/>
-              <w:jc w:val="left"/>
             </w:pPr>
             <w:r>
               <w:t xml:space="preserve">sample: PIPA</w:t>
@@ -79,7 +76,6 @@
           <w:p>
             <w:pPr>
               <w:pStyle w:val="Compact"/>
-              <w:jc w:val="left"/>
             </w:pPr>
             <w:r>
               <w:t xml:space="preserve">sample: Revillagigedo</w:t>
@@ -91,7 +87,6 @@
           <w:p>
             <w:pPr>
               <w:pStyle w:val="Compact"/>
-              <w:jc w:val="left"/>
             </w:pPr>
             <w:r>
               <w:t xml:space="preserve">Pooled</w:t>
@@ -105,7 +100,6 @@
           <w:p>
             <w:pPr>
               <w:pStyle w:val="Compact"/>
-              <w:jc w:val="left"/>
             </w:pPr>
             <w:r>
               <w:t xml:space="preserve">Intercept</w:t>
@@ -117,7 +111,6 @@
           <w:p>
             <w:pPr>
               <w:pStyle w:val="Compact"/>
-              <w:jc w:val="left"/>
             </w:pPr>
             <w:r>
               <w:t xml:space="preserve">0.867***</w:t>
@@ -129,7 +122,6 @@
           <w:p>
             <w:pPr>
               <w:pStyle w:val="Compact"/>
-              <w:jc w:val="left"/>
             </w:pPr>
             <w:r>
               <w:t xml:space="preserve">0.450***</w:t>
@@ -141,7 +133,6 @@
           <w:p>
             <w:pPr>
               <w:pStyle w:val="Compact"/>
-              <w:jc w:val="left"/>
             </w:pPr>
             <w:r>
               <w:t xml:space="preserve">0.267***</w:t>
@@ -153,7 +144,6 @@
           <w:p>
             <w:pPr>
               <w:pStyle w:val="Compact"/>
-              <w:jc w:val="left"/>
             </w:pPr>
             <w:r>
               <w:t xml:space="preserve">0.020***</w:t>
@@ -183,7 +173,6 @@
           <w:p>
             <w:pPr>
               <w:pStyle w:val="Compact"/>
-              <w:jc w:val="left"/>
             </w:pPr>
             <w:r>
               <w:t xml:space="preserve">(0.048)</w:t>
@@ -195,7 +184,6 @@
           <w:p>
             <w:pPr>
               <w:pStyle w:val="Compact"/>
-              <w:jc w:val="left"/>
             </w:pPr>
             <w:r>
               <w:t xml:space="preserve">(0.059)</w:t>
@@ -207,7 +195,6 @@
           <w:p>
             <w:pPr>
               <w:pStyle w:val="Compact"/>
-              <w:jc w:val="left"/>
             </w:pPr>
             <w:r>
               <w:t xml:space="preserve">(0.042)</w:t>
@@ -219,7 +206,6 @@
           <w:p>
             <w:pPr>
               <w:pStyle w:val="Compact"/>
-              <w:jc w:val="left"/>
             </w:pPr>
             <w:r>
               <w:t xml:space="preserve">(0.006)</w:t>
@@ -241,7 +227,6 @@
           <w:p>
             <w:pPr>
               <w:pStyle w:val="Compact"/>
-              <w:jc w:val="left"/>
             </w:pPr>
             <w:r>
               <w:t xml:space="preserve">after</w:t>
@@ -253,7 +238,6 @@
           <w:p>
             <w:pPr>
               <w:pStyle w:val="Compact"/>
-              <w:jc w:val="left"/>
             </w:pPr>
             <w:r>
               <w:t xml:space="preserve">-0.099</w:t>
@@ -265,7 +249,6 @@
           <w:p>
             <w:pPr>
               <w:pStyle w:val="Compact"/>
-              <w:jc w:val="left"/>
             </w:pPr>
             <w:r>
               <w:t xml:space="preserve">0.052</w:t>
@@ -277,7 +260,6 @@
           <w:p>
             <w:pPr>
               <w:pStyle w:val="Compact"/>
-              <w:jc w:val="left"/>
             </w:pPr>
             <w:r>
               <w:t xml:space="preserve">0.041</w:t>
@@ -289,7 +271,6 @@
           <w:p>
             <w:pPr>
               <w:pStyle w:val="Compact"/>
-              <w:jc w:val="left"/>
             </w:pPr>
             <w:r>
               <w:t xml:space="preserve">-0.010</w:t>
@@ -301,7 +282,6 @@
           <w:p>
             <w:pPr>
               <w:pStyle w:val="Compact"/>
-              <w:jc w:val="left"/>
             </w:pPr>
             <w:r>
               <w:t xml:space="preserve">0.013</w:t>
@@ -323,7 +303,6 @@
           <w:p>
             <w:pPr>
               <w:pStyle w:val="Compact"/>
-              <w:jc w:val="left"/>
             </w:pPr>
             <w:r>
               <w:t xml:space="preserve">(0.083)</w:t>
@@ -335,7 +314,6 @@
           <w:p>
             <w:pPr>
               <w:pStyle w:val="Compact"/>
-              <w:jc w:val="left"/>
             </w:pPr>
             <w:r>
               <w:t xml:space="preserve">(0.073)</w:t>
@@ -347,7 +325,6 @@
           <w:p>
             <w:pPr>
               <w:pStyle w:val="Compact"/>
-              <w:jc w:val="left"/>
             </w:pPr>
             <w:r>
               <w:t xml:space="preserve">(0.074)</w:t>
@@ -359,7 +336,6 @@
           <w:p>
             <w:pPr>
               <w:pStyle w:val="Compact"/>
-              <w:jc w:val="left"/>
             </w:pPr>
             <w:r>
               <w:t xml:space="preserve">(0.008)</w:t>
@@ -371,7 +347,6 @@
           <w:p>
             <w:pPr>
               <w:pStyle w:val="Compact"/>
-              <w:jc w:val="left"/>
             </w:pPr>
             <w:r>
               <w:t xml:space="preserve">(0.044)</w:t>
@@ -385,7 +360,6 @@
           <w:p>
             <w:pPr>
               <w:pStyle w:val="Compact"/>
-              <w:jc w:val="left"/>
             </w:pPr>
             <w:r>
               <w:t xml:space="preserve">150 nm ring</w:t>
@@ -397,7 +371,6 @@
           <w:p>
             <w:pPr>
               <w:pStyle w:val="Compact"/>
-              <w:jc w:val="left"/>
             </w:pPr>
             <w:r>
               <w:t xml:space="preserve">0.081</w:t>
@@ -409,7 +382,6 @@
           <w:p>
             <w:pPr>
               <w:pStyle w:val="Compact"/>
-              <w:jc w:val="left"/>
             </w:pPr>
             <w:r>
               <w:t xml:space="preserve">-0.010</w:t>
@@ -421,7 +393,6 @@
           <w:p>
             <w:pPr>
               <w:pStyle w:val="Compact"/>
-              <w:jc w:val="left"/>
             </w:pPr>
             <w:r>
               <w:t xml:space="preserve">0.050</w:t>
@@ -433,7 +404,6 @@
           <w:p>
             <w:pPr>
               <w:pStyle w:val="Compact"/>
-              <w:jc w:val="left"/>
             </w:pPr>
             <w:r>
               <w:t xml:space="preserve">-0.008</w:t>
@@ -445,7 +415,6 @@
           <w:p>
             <w:pPr>
               <w:pStyle w:val="Compact"/>
-              <w:jc w:val="left"/>
             </w:pPr>
             <w:r>
               <w:t xml:space="preserve">0.028</w:t>
@@ -467,7 +436,6 @@
           <w:p>
             <w:pPr>
               <w:pStyle w:val="Compact"/>
-              <w:jc w:val="left"/>
             </w:pPr>
             <w:r>
               <w:t xml:space="preserve">(0.068)</w:t>
@@ -479,7 +447,6 @@
           <w:p>
             <w:pPr>
               <w:pStyle w:val="Compact"/>
-              <w:jc w:val="left"/>
             </w:pPr>
             <w:r>
               <w:t xml:space="preserve">(0.083)</w:t>
@@ -491,7 +458,6 @@
           <w:p>
             <w:pPr>
               <w:pStyle w:val="Compact"/>
-              <w:jc w:val="left"/>
             </w:pPr>
             <w:r>
               <w:t xml:space="preserve">(0.092)</w:t>
@@ -503,7 +469,6 @@
           <w:p>
             <w:pPr>
               <w:pStyle w:val="Compact"/>
-              <w:jc w:val="left"/>
             </w:pPr>
             <w:r>
               <w:t xml:space="preserve">(0.006)</w:t>
@@ -515,7 +480,6 @@
           <w:p>
             <w:pPr>
               <w:pStyle w:val="Compact"/>
-              <w:jc w:val="left"/>
             </w:pPr>
             <w:r>
               <w:t xml:space="preserve">(0.031)</w:t>
@@ -529,7 +493,6 @@
           <w:p>
             <w:pPr>
               <w:pStyle w:val="Compact"/>
-              <w:jc w:val="left"/>
             </w:pPr>
             <w:r>
               <w:t xml:space="preserve">100 nm ring</w:t>
@@ -541,7 +504,6 @@
           <w:p>
             <w:pPr>
               <w:pStyle w:val="Compact"/>
-              <w:jc w:val="left"/>
             </w:pPr>
             <w:r>
               <w:t xml:space="preserve">0.099</w:t>
@@ -553,7 +515,6 @@
           <w:p>
             <w:pPr>
               <w:pStyle w:val="Compact"/>
-              <w:jc w:val="left"/>
             </w:pPr>
             <w:r>
               <w:t xml:space="preserve">-0.003</w:t>
@@ -565,7 +526,6 @@
           <w:p>
             <w:pPr>
               <w:pStyle w:val="Compact"/>
-              <w:jc w:val="left"/>
             </w:pPr>
             <w:r>
               <w:t xml:space="preserve">-0.016</w:t>
@@ -577,7 +537,6 @@
           <w:p>
             <w:pPr>
               <w:pStyle w:val="Compact"/>
-              <w:jc w:val="left"/>
             </w:pPr>
             <w:r>
               <w:t xml:space="preserve">-0.012*</w:t>
@@ -589,7 +548,6 @@
           <w:p>
             <w:pPr>
               <w:pStyle w:val="Compact"/>
-              <w:jc w:val="left"/>
             </w:pPr>
             <w:r>
               <w:t xml:space="preserve">0.017</w:t>
@@ -611,7 +569,6 @@
           <w:p>
             <w:pPr>
               <w:pStyle w:val="Compact"/>
-              <w:jc w:val="left"/>
             </w:pPr>
             <w:r>
               <w:t xml:space="preserve">(0.060)</w:t>
@@ -623,7 +580,6 @@
           <w:p>
             <w:pPr>
               <w:pStyle w:val="Compact"/>
-              <w:jc w:val="left"/>
             </w:pPr>
             <w:r>
               <w:t xml:space="preserve">(0.091)</w:t>
@@ -635,7 +591,6 @@
           <w:p>
             <w:pPr>
               <w:pStyle w:val="Compact"/>
-              <w:jc w:val="left"/>
             </w:pPr>
             <w:r>
               <w:t xml:space="preserve">(0.068)</w:t>
@@ -647,7 +602,6 @@
           <w:p>
             <w:pPr>
               <w:pStyle w:val="Compact"/>
-              <w:jc w:val="left"/>
             </w:pPr>
             <w:r>
               <w:t xml:space="preserve">(0.006)</w:t>
@@ -659,7 +613,6 @@
           <w:p>
             <w:pPr>
               <w:pStyle w:val="Compact"/>
-              <w:jc w:val="left"/>
             </w:pPr>
             <w:r>
               <w:t xml:space="preserve">(0.033)</w:t>
@@ -673,7 +626,6 @@
           <w:p>
             <w:pPr>
               <w:pStyle w:val="Compact"/>
-              <w:jc w:val="left"/>
             </w:pPr>
             <w:r>
               <w:t xml:space="preserve">50 nm ring</w:t>
@@ -685,7 +637,6 @@
           <w:p>
             <w:pPr>
               <w:pStyle w:val="Compact"/>
-              <w:jc w:val="left"/>
             </w:pPr>
             <w:r>
               <w:t xml:space="preserve">0.093</w:t>
@@ -697,7 +648,6 @@
           <w:p>
             <w:pPr>
               <w:pStyle w:val="Compact"/>
-              <w:jc w:val="left"/>
             </w:pPr>
             <w:r>
               <w:t xml:space="preserve">-0.234***</w:t>
@@ -709,7 +659,6 @@
           <w:p>
             <w:pPr>
               <w:pStyle w:val="Compact"/>
-              <w:jc w:val="left"/>
             </w:pPr>
             <w:r>
               <w:t xml:space="preserve">-0.085*</w:t>
@@ -721,7 +670,6 @@
           <w:p>
             <w:pPr>
               <w:pStyle w:val="Compact"/>
-              <w:jc w:val="left"/>
             </w:pPr>
             <w:r>
               <w:t xml:space="preserve">-0.014*</w:t>
@@ -733,7 +681,6 @@
           <w:p>
             <w:pPr>
               <w:pStyle w:val="Compact"/>
-              <w:jc w:val="left"/>
             </w:pPr>
             <w:r>
               <w:t xml:space="preserve">-0.060</w:t>
@@ -755,7 +702,6 @@
           <w:p>
             <w:pPr>
               <w:pStyle w:val="Compact"/>
-              <w:jc w:val="left"/>
             </w:pPr>
             <w:r>
               <w:t xml:space="preserve">(0.064)</w:t>
@@ -767,7 +713,6 @@
           <w:p>
             <w:pPr>
               <w:pStyle w:val="Compact"/>
-              <w:jc w:val="left"/>
             </w:pPr>
             <w:r>
               <w:t xml:space="preserve">(0.069)</w:t>
@@ -779,7 +724,6 @@
           <w:p>
             <w:pPr>
               <w:pStyle w:val="Compact"/>
-              <w:jc w:val="left"/>
             </w:pPr>
             <w:r>
               <w:t xml:space="preserve">(0.046)</w:t>
@@ -791,7 +735,6 @@
           <w:p>
             <w:pPr>
               <w:pStyle w:val="Compact"/>
-              <w:jc w:val="left"/>
             </w:pPr>
             <w:r>
               <w:t xml:space="preserve">(0.006)</w:t>
@@ -803,7 +746,6 @@
           <w:p>
             <w:pPr>
               <w:pStyle w:val="Compact"/>
-              <w:jc w:val="left"/>
             </w:pPr>
             <w:r>
               <w:t xml:space="preserve">(0.044)</w:t>
@@ -817,7 +759,6 @@
           <w:p>
             <w:pPr>
               <w:pStyle w:val="Compact"/>
-              <w:jc w:val="left"/>
             </w:pPr>
             <w:r>
               <w:t xml:space="preserve">after:150 nm ring</w:t>
@@ -829,7 +770,6 @@
           <w:p>
             <w:pPr>
               <w:pStyle w:val="Compact"/>
-              <w:jc w:val="left"/>
             </w:pPr>
             <w:r>
               <w:t xml:space="preserve">0.117</w:t>
@@ -841,7 +781,6 @@
           <w:p>
             <w:pPr>
               <w:pStyle w:val="Compact"/>
-              <w:jc w:val="left"/>
             </w:pPr>
             <w:r>
               <w:t xml:space="preserve">0.034</w:t>
@@ -853,7 +792,6 @@
           <w:p>
             <w:pPr>
               <w:pStyle w:val="Compact"/>
-              <w:jc w:val="left"/>
             </w:pPr>
             <w:r>
               <w:t xml:space="preserve">0.076</w:t>
@@ -865,7 +803,6 @@
           <w:p>
             <w:pPr>
               <w:pStyle w:val="Compact"/>
-              <w:jc w:val="left"/>
             </w:pPr>
             <w:r>
               <w:t xml:space="preserve">0.004</w:t>
@@ -877,7 +814,6 @@
           <w:p>
             <w:pPr>
               <w:pStyle w:val="Compact"/>
-              <w:jc w:val="left"/>
             </w:pPr>
             <w:r>
               <w:t xml:space="preserve">0.045</w:t>
@@ -899,7 +835,6 @@
           <w:p>
             <w:pPr>
               <w:pStyle w:val="Compact"/>
-              <w:jc w:val="left"/>
             </w:pPr>
             <w:r>
               <w:t xml:space="preserve">(0.097)</w:t>
@@ -911,7 +846,6 @@
           <w:p>
             <w:pPr>
               <w:pStyle w:val="Compact"/>
-              <w:jc w:val="left"/>
             </w:pPr>
             <w:r>
               <w:t xml:space="preserve">(0.115)</w:t>
@@ -923,7 +857,6 @@
           <w:p>
             <w:pPr>
               <w:pStyle w:val="Compact"/>
-              <w:jc w:val="left"/>
             </w:pPr>
             <w:r>
               <w:t xml:space="preserve">(0.142)</w:t>
@@ -935,7 +868,6 @@
           <w:p>
             <w:pPr>
               <w:pStyle w:val="Compact"/>
-              <w:jc w:val="left"/>
             </w:pPr>
             <w:r>
               <w:t xml:space="preserve">(0.010)</w:t>
@@ -947,7 +879,6 @@
           <w:p>
             <w:pPr>
               <w:pStyle w:val="Compact"/>
-              <w:jc w:val="left"/>
             </w:pPr>
             <w:r>
               <w:t xml:space="preserve">(0.060)</w:t>
@@ -961,7 +892,6 @@
           <w:p>
             <w:pPr>
               <w:pStyle w:val="Compact"/>
-              <w:jc w:val="left"/>
             </w:pPr>
             <w:r>
               <w:t xml:space="preserve">after:100 nm ring</w:t>
@@ -973,7 +903,6 @@
           <w:p>
             <w:pPr>
               <w:pStyle w:val="Compact"/>
-              <w:jc w:val="left"/>
             </w:pPr>
             <w:r>
               <w:t xml:space="preserve">0.129</w:t>
@@ -985,7 +914,6 @@
           <w:p>
             <w:pPr>
               <w:pStyle w:val="Compact"/>
-              <w:jc w:val="left"/>
             </w:pPr>
             <w:r>
               <w:t xml:space="preserve">-0.065</w:t>
@@ -997,7 +925,6 @@
           <w:p>
             <w:pPr>
               <w:pStyle w:val="Compact"/>
-              <w:jc w:val="left"/>
             </w:pPr>
             <w:r>
               <w:t xml:space="preserve">0.089</w:t>
@@ -1009,7 +936,6 @@
           <w:p>
             <w:pPr>
               <w:pStyle w:val="Compact"/>
-              <w:jc w:val="left"/>
             </w:pPr>
             <w:r>
               <w:t xml:space="preserve">0.004</w:t>
@@ -1021,7 +947,6 @@
           <w:p>
             <w:pPr>
               <w:pStyle w:val="Compact"/>
-              <w:jc w:val="left"/>
             </w:pPr>
             <w:r>
               <w:t xml:space="preserve">0.020</w:t>
@@ -1043,7 +968,6 @@
           <w:p>
             <w:pPr>
               <w:pStyle w:val="Compact"/>
-              <w:jc w:val="left"/>
             </w:pPr>
             <w:r>
               <w:t xml:space="preserve">(0.090)</w:t>
@@ -1055,7 +979,6 @@
           <w:p>
             <w:pPr>
               <w:pStyle w:val="Compact"/>
-              <w:jc w:val="left"/>
             </w:pPr>
             <w:r>
               <w:t xml:space="preserve">(0.132)</w:t>
@@ -1067,7 +990,6 @@
           <w:p>
             <w:pPr>
               <w:pStyle w:val="Compact"/>
-              <w:jc w:val="left"/>
             </w:pPr>
             <w:r>
               <w:t xml:space="preserve">(0.115)</w:t>
@@ -1079,7 +1001,6 @@
           <w:p>
             <w:pPr>
               <w:pStyle w:val="Compact"/>
-              <w:jc w:val="left"/>
             </w:pPr>
             <w:r>
               <w:t xml:space="preserve">(0.009)</w:t>
@@ -1091,7 +1012,6 @@
           <w:p>
             <w:pPr>
               <w:pStyle w:val="Compact"/>
-              <w:jc w:val="left"/>
             </w:pPr>
             <w:r>
               <w:t xml:space="preserve">(0.057)</w:t>
@@ -1105,7 +1025,6 @@
           <w:p>
             <w:pPr>
               <w:pStyle w:val="Compact"/>
-              <w:jc w:val="left"/>
             </w:pPr>
             <w:r>
               <w:t xml:space="preserve">after:50 nm ring</w:t>
@@ -1117,7 +1036,6 @@
           <w:p>
             <w:pPr>
               <w:pStyle w:val="Compact"/>
-              <w:jc w:val="left"/>
             </w:pPr>
             <w:r>
               <w:t xml:space="preserve">0.139</w:t>
@@ -1129,7 +1047,6 @@
           <w:p>
             <w:pPr>
               <w:pStyle w:val="Compact"/>
-              <w:jc w:val="left"/>
             </w:pPr>
             <w:r>
               <w:t xml:space="preserve">0.004</w:t>
@@ -1141,7 +1058,6 @@
           <w:p>
             <w:pPr>
               <w:pStyle w:val="Compact"/>
-              <w:jc w:val="left"/>
             </w:pPr>
             <w:r>
               <w:t xml:space="preserve">0.186</w:t>
@@ -1153,7 +1069,6 @@
           <w:p>
             <w:pPr>
               <w:pStyle w:val="Compact"/>
-              <w:jc w:val="left"/>
             </w:pPr>
             <w:r>
               <w:t xml:space="preserve">0.006</w:t>
@@ -1165,7 +1080,6 @@
           <w:p>
             <w:pPr>
               <w:pStyle w:val="Compact"/>
-              <w:jc w:val="left"/>
             </w:pPr>
             <w:r>
               <w:t xml:space="preserve">0.061</w:t>
@@ -1187,7 +1101,6 @@
           <w:p>
             <w:pPr>
               <w:pStyle w:val="Compact"/>
-              <w:jc w:val="left"/>
             </w:pPr>
             <w:r>
               <w:t xml:space="preserve">(0.093)</w:t>
@@ -1199,7 +1112,6 @@
           <w:p>
             <w:pPr>
               <w:pStyle w:val="Compact"/>
-              <w:jc w:val="left"/>
             </w:pPr>
             <w:r>
               <w:t xml:space="preserve">(0.107)</w:t>
@@ -1211,7 +1123,6 @@
           <w:p>
             <w:pPr>
               <w:pStyle w:val="Compact"/>
-              <w:jc w:val="left"/>
             </w:pPr>
             <w:r>
               <w:t xml:space="preserve">(0.126)</w:t>
@@ -1223,7 +1134,6 @@
           <w:p>
             <w:pPr>
               <w:pStyle w:val="Compact"/>
-              <w:jc w:val="left"/>
             </w:pPr>
             <w:r>
               <w:t xml:space="preserve">(0.009)</w:t>
@@ -1235,7 +1145,6 @@
           <w:p>
             <w:pPr>
               <w:pStyle w:val="Compact"/>
-              <w:jc w:val="left"/>
             </w:pPr>
             <w:r>
               <w:t xml:space="preserve">(0.073)</w:t>
@@ -1249,7 +1158,6 @@
           <w:p>
             <w:pPr>
               <w:pStyle w:val="Compact"/>
-              <w:jc w:val="left"/>
             </w:pPr>
             <w:r>
               <w:t xml:space="preserve">Num.Obs.</w:t>
@@ -1261,7 +1169,6 @@
           <w:p>
             <w:pPr>
               <w:pStyle w:val="Compact"/>
-              <w:jc w:val="left"/>
             </w:pPr>
             <w:r>
               <w:t xml:space="preserve">32</w:t>
@@ -1273,7 +1180,6 @@
           <w:p>
             <w:pPr>
               <w:pStyle w:val="Compact"/>
-              <w:jc w:val="left"/>
             </w:pPr>
             <w:r>
               <w:t xml:space="preserve">40</w:t>
@@ -1285,7 +1191,6 @@
           <w:p>
             <w:pPr>
               <w:pStyle w:val="Compact"/>
-              <w:jc w:val="left"/>
             </w:pPr>
             <w:r>
               <w:t xml:space="preserve">40</w:t>
@@ -1297,7 +1202,6 @@
           <w:p>
             <w:pPr>
               <w:pStyle w:val="Compact"/>
-              <w:jc w:val="left"/>
             </w:pPr>
             <w:r>
               <w:t xml:space="preserve">40</w:t>
@@ -1309,7 +1213,6 @@
           <w:p>
             <w:pPr>
               <w:pStyle w:val="Compact"/>
-              <w:jc w:val="left"/>
             </w:pPr>
             <w:r>
               <w:t xml:space="preserve">152</w:t>
@@ -1323,7 +1226,6 @@
           <w:p>
             <w:pPr>
               <w:pStyle w:val="Compact"/>
-              <w:jc w:val="left"/>
             </w:pPr>
             <w:r>
               <w:t xml:space="preserve">R2</w:t>
@@ -1335,7 +1237,6 @@
           <w:p>
             <w:pPr>
               <w:pStyle w:val="Compact"/>
-              <w:jc w:val="left"/>
             </w:pPr>
             <w:r>
               <w:t xml:space="preserve">0.401</w:t>
@@ -1347,7 +1248,6 @@
           <w:p>
             <w:pPr>
               <w:pStyle w:val="Compact"/>
-              <w:jc w:val="left"/>
             </w:pPr>
             <w:r>
               <w:t xml:space="preserve">0.387</w:t>
@@ -1359,7 +1259,6 @@
           <w:p>
             <w:pPr>
               <w:pStyle w:val="Compact"/>
-              <w:jc w:val="left"/>
             </w:pPr>
             <w:r>
               <w:t xml:space="preserve">0.241</w:t>
@@ -1371,7 +1270,6 @@
           <w:p>
             <w:pPr>
               <w:pStyle w:val="Compact"/>
-              <w:jc w:val="left"/>
             </w:pPr>
             <w:r>
               <w:t xml:space="preserve">0.364</w:t>
@@ -1383,7 +1281,6 @@
           <w:p>
             <w:pPr>
               <w:pStyle w:val="Compact"/>
-              <w:jc w:val="left"/>
             </w:pPr>
             <w:r>
               <w:t xml:space="preserve">0.874</w:t>
@@ -1397,7 +1294,6 @@
           <w:p>
             <w:pPr>
               <w:pStyle w:val="Compact"/>
-              <w:jc w:val="left"/>
             </w:pPr>
             <w:r>
               <w:t xml:space="preserve">R2 Adj.</w:t>
@@ -1409,7 +1305,6 @@
           <w:p>
             <w:pPr>
               <w:pStyle w:val="Compact"/>
-              <w:jc w:val="left"/>
             </w:pPr>
             <w:r>
               <w:t xml:space="preserve">0.226</w:t>
@@ -1421,7 +1316,6 @@
           <w:p>
             <w:pPr>
               <w:pStyle w:val="Compact"/>
-              <w:jc w:val="left"/>
             </w:pPr>
             <w:r>
               <w:t xml:space="preserve">0.253</w:t>
@@ -1433,7 +1327,6 @@
           <w:p>
             <w:pPr>
               <w:pStyle w:val="Compact"/>
-              <w:jc w:val="left"/>
             </w:pPr>
             <w:r>
               <w:t xml:space="preserve">0.074</w:t>
@@ -1445,7 +1338,6 @@
           <w:p>
             <w:pPr>
               <w:pStyle w:val="Compact"/>
-              <w:jc w:val="left"/>
             </w:pPr>
             <w:r>
               <w:t xml:space="preserve">0.225</w:t>
@@ -1457,7 +1349,6 @@
           <w:p>
             <w:pPr>
               <w:pStyle w:val="Compact"/>
-              <w:jc w:val="left"/>
             </w:pPr>
             <w:r>
               <w:t xml:space="preserve">0.865</w:t>
@@ -1471,7 +1362,6 @@
           <w:p>
             <w:pPr>
               <w:pStyle w:val="Compact"/>
-              <w:jc w:val="left"/>
             </w:pPr>
             <w:r>
               <w:t xml:space="preserve">Std.Errors</w:t>
@@ -1483,7 +1373,6 @@
           <w:p>
             <w:pPr>
               <w:pStyle w:val="Compact"/>
-              <w:jc w:val="left"/>
             </w:pPr>
             <w:r>
               <w:t xml:space="preserve">Newey-West (L=1)</w:t>
@@ -1495,7 +1384,6 @@
           <w:p>
             <w:pPr>
               <w:pStyle w:val="Compact"/>
-              <w:jc w:val="left"/>
             </w:pPr>
             <w:r>
               <w:t xml:space="preserve">Newey-West (L=1)</w:t>
@@ -1507,7 +1395,6 @@
           <w:p>
             <w:pPr>
               <w:pStyle w:val="Compact"/>
-              <w:jc w:val="left"/>
             </w:pPr>
             <w:r>
               <w:t xml:space="preserve">Newey-West (L=1)</w:t>
@@ -1519,7 +1406,6 @@
           <w:p>
             <w:pPr>
               <w:pStyle w:val="Compact"/>
-              <w:jc w:val="left"/>
             </w:pPr>
             <w:r>
               <w:t xml:space="preserve">Newey-West (L=1)</w:t>
@@ -1531,7 +1417,6 @@
           <w:p>
             <w:pPr>
               <w:pStyle w:val="Compact"/>
-              <w:jc w:val="left"/>
             </w:pPr>
             <w:r>
               <w:t xml:space="preserve">Newey-West (L=2)</w:t>
@@ -1545,7 +1430,6 @@
           <w:p>
             <w:pPr>
               <w:pStyle w:val="Compact"/>
-              <w:jc w:val="left"/>
             </w:pPr>
             <w:r>
               <w:t xml:space="preserve">FE: mpa</w:t>
@@ -1589,7 +1473,6 @@
           <w:p>
             <w:pPr>
               <w:pStyle w:val="Compact"/>
-              <w:jc w:val="left"/>
             </w:pPr>
             <w:r>
               <w:t xml:space="preserve">X</w:t>
@@ -1609,7 +1492,6 @@
                 <w:ilvl w:val="0"/>
                 <w:numId w:val="1001"/>
               </w:numPr>
-              <w:jc w:val="left"/>
             </w:pPr>
             <w:r>
               <w:t xml:space="preserve">p &lt; 0.1, ** p &lt; 0.05, *** p &lt; 0.01</w:t>
@@ -1918,7 +1800,7 @@
   </w:style>
   <w:style w:styleId="Subtitle" w:type="paragraph">
     <w:name w:val="Subtitle"/>
-    <w:basedOn w:val="Normal"/>
+    <w:basedOn w:val="Title"/>
     <w:next w:val="BodyText"/>
     <w:link w:val="SubtitleChar"/>
     <w:uiPriority w:val="11"/>
@@ -1931,7 +1813,6 @@
     </w:pPr>
     <w:rPr>
       <w:rFonts w:cstheme="majorBidi" w:eastAsiaTheme="majorEastAsia"/>
-      <w:color w:themeColor="text1" w:themeTint="A6" w:val="595959"/>
       <w:spacing w:val="15"/>
       <w:sz w:val="28"/>
       <w:szCs w:val="28"/>
@@ -1984,7 +1865,6 @@
     </w:pPr>
     <w:rPr>
       <w:b/>
-      <w:color w:val="345A8A"/>
       <w:sz w:val="20"/>
       <w:szCs w:val="20"/>
     </w:rPr>

</xml_diff>